<commit_message>
Update for support all Apex S3 Weapon 512 Texture Resolution
</commit_message>
<xml_diff>
--- a/APEX S3格式要求.docx
+++ b/APEX S3格式要求.docx
@@ -177,7 +177,6 @@
     <w:p>
       <w:pPr>
         <w:rPr>
-          <w:rFonts w:hint="eastAsia"/>
           <w:sz w:val="30"/>
           <w:szCs w:val="30"/>
         </w:rPr>
@@ -221,64 +220,41 @@
           <w:szCs w:val="30"/>
         </w:rPr>
         <w:t>分辨率贴图</w:t>
+      </w:r>
+      <w:r>
+        <w:rPr>
+          <w:rFonts w:hint="eastAsia"/>
+          <w:sz w:val="30"/>
+          <w:szCs w:val="30"/>
+        </w:rPr>
+        <w:t>（手枪类目前需要修复</w:t>
+      </w:r>
+      <w:r>
+        <w:rPr>
+          <w:rFonts w:hint="eastAsia"/>
+          <w:sz w:val="30"/>
+          <w:szCs w:val="30"/>
+        </w:rPr>
+        <w:t>nml</w:t>
+      </w:r>
+      <w:r>
+        <w:rPr>
+          <w:rFonts w:hint="eastAsia"/>
+          <w:sz w:val="30"/>
+          <w:szCs w:val="30"/>
+        </w:rPr>
+        <w:t>贴图）</w:t>
       </w:r>
     </w:p>
     <w:p>
       <w:pPr>
         <w:rPr>
-          <w:rFonts w:hint="eastAsia"/>
           <w:sz w:val="30"/>
           <w:szCs w:val="30"/>
         </w:rPr>
       </w:pPr>
-      <w:r>
-        <w:rPr>
-          <w:rFonts w:hint="eastAsia"/>
-          <w:sz w:val="30"/>
-          <w:szCs w:val="30"/>
-        </w:rPr>
-        <w:t>其他武器都是</w:t>
-      </w:r>
-      <w:r>
-        <w:rPr>
-          <w:rFonts w:hint="eastAsia"/>
-          <w:sz w:val="30"/>
-          <w:szCs w:val="30"/>
-        </w:rPr>
-        <w:t>2048</w:t>
-      </w:r>
-      <w:r>
-        <w:rPr>
-          <w:rFonts w:hint="eastAsia"/>
-          <w:sz w:val="30"/>
-          <w:szCs w:val="30"/>
-        </w:rPr>
-        <w:t>和</w:t>
-      </w:r>
-      <w:r>
-        <w:rPr>
-          <w:rFonts w:hint="eastAsia"/>
-          <w:sz w:val="30"/>
-          <w:szCs w:val="30"/>
-        </w:rPr>
-        <w:t>1024</w:t>
-      </w:r>
-      <w:r>
-        <w:rPr>
-          <w:rFonts w:hint="eastAsia"/>
-          <w:sz w:val="30"/>
-          <w:szCs w:val="30"/>
-        </w:rPr>
-        <w:t>分辨率贴图</w:t>
-      </w:r>
-    </w:p>
-    <w:p>
-      <w:pPr>
-        <w:rPr>
-          <w:sz w:val="30"/>
-          <w:szCs w:val="30"/>
-        </w:rPr>
-      </w:pPr>
+      <w:bookmarkStart w:id="0" w:name="_GoBack"/>
+      <w:bookmarkEnd w:id="0"/>
     </w:p>
     <w:p>
       <w:pPr>
@@ -389,7 +365,6 @@
     <w:p>
       <w:pPr>
         <w:rPr>
-          <w:rFonts w:hint="eastAsia"/>
           <w:sz w:val="30"/>
           <w:szCs w:val="30"/>
         </w:rPr>
@@ -530,7 +505,6 @@
     <w:p>
       <w:pPr>
         <w:rPr>
-          <w:rFonts w:hint="eastAsia"/>
           <w:sz w:val="30"/>
           <w:szCs w:val="30"/>
         </w:rPr>
@@ -1975,8 +1949,6 @@
               </w:rPr>
               <w:t>小帮手</w:t>
             </w:r>
-            <w:bookmarkStart w:id="0" w:name="_GoBack"/>
-            <w:bookmarkEnd w:id="0"/>
           </w:p>
         </w:tc>
         <w:tc>

</xml_diff>

<commit_message>
Support Titanfall2 Weapon in SkinPack Maker.
</commit_message>
<xml_diff>
--- a/APEX S3格式要求.docx
+++ b/APEX S3格式要求.docx
@@ -75,7 +75,6 @@
         </w:rPr>
         <w:t>存放贴图的文件夹可以分为</w:t>
       </w:r>
-      <w:proofErr w:type="gramStart"/>
       <w:r>
         <w:rPr>
           <w:sz w:val="30"/>
@@ -83,7 +82,6 @@
         </w:rPr>
         <w:t>”</w:t>
       </w:r>
-      <w:proofErr w:type="gramEnd"/>
       <w:r>
         <w:rPr>
           <w:rFonts w:hint="eastAsia"/>
@@ -92,7 +90,6 @@
         </w:rPr>
         <w:t>2048</w:t>
       </w:r>
-      <w:proofErr w:type="gramStart"/>
       <w:r>
         <w:rPr>
           <w:sz w:val="30"/>
@@ -100,7 +97,6 @@
         </w:rPr>
         <w:t>”</w:t>
       </w:r>
-      <w:proofErr w:type="gramEnd"/>
       <w:r>
         <w:rPr>
           <w:rFonts w:hint="eastAsia"/>
@@ -114,9 +110,16 @@
           <w:sz w:val="30"/>
           <w:szCs w:val="30"/>
         </w:rPr>
-        <w:t xml:space="preserve"> </w:t>
-      </w:r>
-      <w:proofErr w:type="gramStart"/>
+        <w:t xml:space="preserve"> ”</w:t>
+      </w:r>
+      <w:r>
+        <w:rPr>
+          <w:rFonts w:hint="eastAsia"/>
+          <w:sz w:val="30"/>
+          <w:szCs w:val="30"/>
+        </w:rPr>
+        <w:t>1024</w:t>
+      </w:r>
       <w:r>
         <w:rPr>
           <w:sz w:val="30"/>
@@ -124,16 +127,29 @@
         </w:rPr>
         <w:t>”</w:t>
       </w:r>
-      <w:proofErr w:type="gramEnd"/>
-      <w:r>
-        <w:rPr>
-          <w:rFonts w:hint="eastAsia"/>
-          <w:sz w:val="30"/>
-          <w:szCs w:val="30"/>
-        </w:rPr>
-        <w:t>1024</w:t>
-      </w:r>
-      <w:proofErr w:type="gramStart"/>
+      <w:r>
+        <w:rPr>
+          <w:rFonts w:hint="eastAsia"/>
+          <w:sz w:val="30"/>
+          <w:szCs w:val="30"/>
+        </w:rPr>
+        <w:t>,</w:t>
+      </w:r>
+      <w:r>
+        <w:rPr>
+          <w:sz w:val="30"/>
+          <w:szCs w:val="30"/>
+        </w:rPr>
+        <w:t xml:space="preserve"> ”</w:t>
+      </w:r>
+      <w:r>
+        <w:rPr>
+          <w:rFonts w:hint="eastAsia"/>
+          <w:sz w:val="30"/>
+          <w:szCs w:val="30"/>
+        </w:rPr>
+        <w:t>512</w:t>
+      </w:r>
       <w:r>
         <w:rPr>
           <w:sz w:val="30"/>
@@ -141,48 +157,6 @@
         </w:rPr>
         <w:t>”</w:t>
       </w:r>
-      <w:proofErr w:type="gramEnd"/>
-      <w:r>
-        <w:rPr>
-          <w:rFonts w:hint="eastAsia"/>
-          <w:sz w:val="30"/>
-          <w:szCs w:val="30"/>
-        </w:rPr>
-        <w:t>,</w:t>
-      </w:r>
-      <w:r>
-        <w:rPr>
-          <w:sz w:val="30"/>
-          <w:szCs w:val="30"/>
-        </w:rPr>
-        <w:t xml:space="preserve"> </w:t>
-      </w:r>
-      <w:proofErr w:type="gramStart"/>
-      <w:r>
-        <w:rPr>
-          <w:sz w:val="30"/>
-          <w:szCs w:val="30"/>
-        </w:rPr>
-        <w:t>”</w:t>
-      </w:r>
-      <w:proofErr w:type="gramEnd"/>
-      <w:r>
-        <w:rPr>
-          <w:rFonts w:hint="eastAsia"/>
-          <w:sz w:val="30"/>
-          <w:szCs w:val="30"/>
-        </w:rPr>
-        <w:t>512</w:t>
-      </w:r>
-      <w:proofErr w:type="gramStart"/>
-      <w:r>
-        <w:rPr>
-          <w:sz w:val="30"/>
-          <w:szCs w:val="30"/>
-        </w:rPr>
-        <w:t>”</w:t>
-      </w:r>
-      <w:proofErr w:type="gramEnd"/>
       <w:r>
         <w:rPr>
           <w:rFonts w:hint="eastAsia"/>
@@ -357,7 +331,6 @@
         </w:rPr>
         <w:t>贴图文件名按照</w:t>
       </w:r>
-      <w:proofErr w:type="gramStart"/>
       <w:r>
         <w:rPr>
           <w:sz w:val="30"/>
@@ -365,7 +338,6 @@
         </w:rPr>
         <w:t>”</w:t>
       </w:r>
-      <w:proofErr w:type="gramEnd"/>
       <w:r>
         <w:rPr>
           <w:rFonts w:hint="eastAsia"/>
@@ -429,7 +401,6 @@
         </w:rPr>
         <w:t>.dds</w:t>
       </w:r>
-      <w:proofErr w:type="gramStart"/>
       <w:r>
         <w:rPr>
           <w:sz w:val="30"/>
@@ -437,7 +408,6 @@
         </w:rPr>
         <w:t>”</w:t>
       </w:r>
-      <w:proofErr w:type="gramEnd"/>
       <w:r>
         <w:rPr>
           <w:sz w:val="30"/>
@@ -513,18 +483,8 @@
           <w:sz w:val="30"/>
           <w:szCs w:val="30"/>
         </w:rPr>
-        <w:t>分析出来的类型</w:t>
-      </w:r>
-      <w:proofErr w:type="gramStart"/>
-      <w:r>
-        <w:rPr>
-          <w:rFonts w:hint="eastAsia"/>
-          <w:sz w:val="30"/>
-          <w:szCs w:val="30"/>
-        </w:rPr>
-        <w:t>对应写即可</w:t>
-      </w:r>
-      <w:proofErr w:type="gramEnd"/>
+        <w:t>分析出来的类型对应写即可</w:t>
+      </w:r>
     </w:p>
     <w:p>
       <w:pPr>
@@ -533,21 +493,12 @@
           <w:szCs w:val="30"/>
         </w:rPr>
       </w:pPr>
-      <w:proofErr w:type="gramStart"/>
-      <w:r>
-        <w:rPr>
-          <w:sz w:val="30"/>
-          <w:szCs w:val="30"/>
-        </w:rPr>
-        <w:t>col,nml</w:t>
-      </w:r>
-      <w:proofErr w:type="gramEnd"/>
-      <w:r>
-        <w:rPr>
-          <w:sz w:val="30"/>
-          <w:szCs w:val="30"/>
-        </w:rPr>
-        <w:t>,gls,spc,ilm:</w:t>
+      <w:r>
+        <w:rPr>
+          <w:sz w:val="30"/>
+          <w:szCs w:val="30"/>
+        </w:rPr>
+        <w:t>col,nml,gls,spc,ilm:</w:t>
       </w:r>
     </w:p>
     <w:p>
@@ -572,21 +523,12 @@
           <w:szCs w:val="30"/>
         </w:rPr>
       </w:pPr>
-      <w:proofErr w:type="gramStart"/>
-      <w:r>
-        <w:rPr>
-          <w:sz w:val="30"/>
-          <w:szCs w:val="30"/>
-        </w:rPr>
-        <w:t>col,nml</w:t>
-      </w:r>
-      <w:proofErr w:type="gramEnd"/>
-      <w:r>
-        <w:rPr>
-          <w:sz w:val="30"/>
-          <w:szCs w:val="30"/>
-        </w:rPr>
-        <w:t>,gls,spc,ao,cav:</w:t>
+      <w:r>
+        <w:rPr>
+          <w:sz w:val="30"/>
+          <w:szCs w:val="30"/>
+        </w:rPr>
+        <w:t>col,nml,gls,spc,ao,cav:</w:t>
       </w:r>
     </w:p>
     <w:p>
@@ -634,18 +576,8 @@
           <w:sz w:val="30"/>
           <w:szCs w:val="30"/>
         </w:rPr>
-        <w:t>汗</w:t>
-      </w:r>
-      <w:proofErr w:type="gramStart"/>
-      <w:r>
-        <w:rPr>
-          <w:rFonts w:hint="eastAsia"/>
-          <w:sz w:val="30"/>
-          <w:szCs w:val="30"/>
-        </w:rPr>
-        <w:t>洛</w:t>
-      </w:r>
-      <w:proofErr w:type="gramEnd"/>
+        <w:t>汗洛</w:t>
+      </w:r>
       <w:r>
         <w:rPr>
           <w:sz w:val="30"/>
@@ -769,23 +701,13 @@
         </w:rPr>
         <w:t xml:space="preserve"> </w:t>
       </w:r>
-      <w:proofErr w:type="gramStart"/>
-      <w:r>
-        <w:rPr>
-          <w:rFonts w:hint="eastAsia"/>
-          <w:sz w:val="30"/>
-          <w:szCs w:val="30"/>
-        </w:rPr>
-        <w:t>獒</w:t>
-      </w:r>
-      <w:proofErr w:type="gramEnd"/>
-      <w:r>
-        <w:rPr>
-          <w:rFonts w:hint="eastAsia"/>
-          <w:sz w:val="30"/>
-          <w:szCs w:val="30"/>
-        </w:rPr>
-        <w:t>犬</w:t>
+      <w:r>
+        <w:rPr>
+          <w:rFonts w:hint="eastAsia"/>
+          <w:sz w:val="30"/>
+          <w:szCs w:val="30"/>
+        </w:rPr>
+        <w:t>獒犬</w:t>
       </w:r>
       <w:r>
         <w:rPr>
@@ -918,21 +840,12 @@
           <w:szCs w:val="30"/>
         </w:rPr>
       </w:pPr>
-      <w:proofErr w:type="gramStart"/>
-      <w:r>
-        <w:rPr>
-          <w:sz w:val="30"/>
-          <w:szCs w:val="30"/>
-        </w:rPr>
-        <w:t>col,nml</w:t>
-      </w:r>
-      <w:proofErr w:type="gramEnd"/>
-      <w:r>
-        <w:rPr>
-          <w:sz w:val="30"/>
-          <w:szCs w:val="30"/>
-        </w:rPr>
-        <w:t>,gls,spc,ilm,ao,cav:</w:t>
+      <w:r>
+        <w:rPr>
+          <w:sz w:val="30"/>
+          <w:szCs w:val="30"/>
+        </w:rPr>
+        <w:t>col,nml,gls,spc,ilm,ao,cav:</w:t>
       </w:r>
     </w:p>
     <w:p>
@@ -1191,7 +1104,6 @@
     <w:p>
       <w:pPr>
         <w:rPr>
-          <w:rFonts w:hint="eastAsia"/>
           <w:sz w:val="30"/>
           <w:szCs w:val="30"/>
         </w:rPr>
@@ -1449,7 +1361,15 @@
                 <w:sz w:val="30"/>
                 <w:szCs w:val="30"/>
               </w:rPr>
-              <w:t>浩劫</w:t>
+              <w:t>哈沃克</w:t>
+            </w:r>
+            <w:r>
+              <w:rPr>
+                <w:rFonts w:hint="eastAsia"/>
+                <w:sz w:val="30"/>
+                <w:szCs w:val="30"/>
+              </w:rPr>
+              <w:t>步枪</w:t>
             </w:r>
           </w:p>
         </w:tc>
@@ -1498,18 +1418,8 @@
                 <w:sz w:val="30"/>
                 <w:szCs w:val="30"/>
               </w:rPr>
-              <w:t>汗</w:t>
-            </w:r>
-            <w:proofErr w:type="gramStart"/>
-            <w:r>
-              <w:rPr>
-                <w:rFonts w:hint="eastAsia"/>
-                <w:sz w:val="30"/>
-                <w:szCs w:val="30"/>
-              </w:rPr>
-              <w:t>洛</w:t>
-            </w:r>
-            <w:proofErr w:type="gramEnd"/>
+              <w:t>赫姆洛克突击步枪</w:t>
+            </w:r>
           </w:p>
         </w:tc>
         <w:tc>
@@ -2413,23 +2323,13 @@
                 <w:szCs w:val="30"/>
               </w:rPr>
             </w:pPr>
-            <w:proofErr w:type="gramStart"/>
-            <w:r>
-              <w:rPr>
-                <w:rFonts w:hint="eastAsia"/>
-                <w:sz w:val="30"/>
-                <w:szCs w:val="30"/>
-              </w:rPr>
-              <w:t>獒</w:t>
-            </w:r>
-            <w:proofErr w:type="gramEnd"/>
-            <w:r>
-              <w:rPr>
-                <w:rFonts w:hint="eastAsia"/>
-                <w:sz w:val="30"/>
-                <w:szCs w:val="30"/>
-              </w:rPr>
-              <w:t>犬</w:t>
+            <w:r>
+              <w:rPr>
+                <w:rFonts w:hint="eastAsia"/>
+                <w:sz w:val="30"/>
+                <w:szCs w:val="30"/>
+              </w:rPr>
+              <w:t>獒犬</w:t>
             </w:r>
           </w:p>
         </w:tc>
@@ -3038,7 +2938,7 @@
     <w:lsdException w:name="Table Web 2" w:semiHidden="1" w:unhideWhenUsed="1"/>
     <w:lsdException w:name="Table Web 3" w:semiHidden="1" w:unhideWhenUsed="1"/>
     <w:lsdException w:name="Balloon Text" w:semiHidden="1" w:unhideWhenUsed="1"/>
-    <w:lsdException w:name="Table Grid" w:semiHidden="1" w:uiPriority="59" w:unhideWhenUsed="1"/>
+    <w:lsdException w:name="Table Grid" w:uiPriority="59"/>
     <w:lsdException w:name="Table Theme" w:semiHidden="1" w:unhideWhenUsed="1"/>
     <w:lsdException w:name="Placeholder Text" w:semiHidden="1"/>
     <w:lsdException w:name="No Spacing" w:uiPriority="1" w:qFormat="1"/>

</xml_diff>